<commit_message>
Updated read me documents
</commit_message>
<xml_diff>
--- a/Read Me - Important.docx
+++ b/Read Me - Important.docx
@@ -21,6 +21,12 @@
         </w:rPr>
         <w:t>Dependencies</w:t>
       </w:r>
+      <w:r>
+        <w:rPr>
+          <w:b/>
+        </w:rPr>
+        <w:t>/ Development Environment</w:t>
+      </w:r>
     </w:p>
     <w:p>
       <w:pPr>
@@ -35,6 +41,15 @@
       </w:r>
       <w:r>
         <w:t>.NET 4.5</w:t>
+      </w:r>
+    </w:p>
+    <w:p>
+      <w:pPr>
+        <w:spacing w:after="0"/>
+        <w:ind w:left="360"/>
+      </w:pPr>
+      <w:r>
+        <w:t>Microsoft SQL Server 2014 (used for this project)</w:t>
       </w:r>
     </w:p>
     <w:p>
@@ -88,8 +103,6 @@
           <w:b/>
         </w:rPr>
       </w:pPr>
-      <w:bookmarkStart w:id="0" w:name="_GoBack"/>
-      <w:bookmarkEnd w:id="0"/>
     </w:p>
     <w:p>
       <w:pPr>
@@ -406,7 +419,33 @@
         <w:t>project</w:t>
       </w:r>
       <w:r>
-        <w:t>. See below</w:t>
+        <w:t xml:space="preserve">. </w:t>
+      </w:r>
+      <w:r>
+        <w:t>You do not need to run the scripts, the database (</w:t>
+      </w:r>
+      <w:proofErr w:type="spellStart"/>
+      <w:r>
+        <w:rPr>
+          <w:b/>
+        </w:rPr>
+        <w:t>atts</w:t>
+      </w:r>
+      <w:proofErr w:type="spellEnd"/>
+      <w:r>
+        <w:t>) will automatically be created by the program (</w:t>
+      </w:r>
+      <w:r>
+        <w:rPr>
+          <w:b/>
+        </w:rPr>
+        <w:t>Windows authentication should be enabled</w:t>
+      </w:r>
+      <w:r>
+        <w:t xml:space="preserve">). </w:t>
+      </w:r>
+      <w:r>
+        <w:t>See below</w:t>
       </w:r>
     </w:p>
     <w:p>
@@ -659,6 +698,57 @@
     <w:p>
       <w:pPr>
         <w:pStyle w:val="ListParagraph"/>
+      </w:pPr>
+    </w:p>
+    <w:p>
+      <w:pPr>
+        <w:pStyle w:val="ListParagraph"/>
+        <w:rPr>
+          <w:b/>
+        </w:rPr>
+      </w:pPr>
+      <w:r>
+        <w:rPr>
+          <w:b/>
+        </w:rPr>
+        <w:t>In case win</w:t>
+      </w:r>
+      <w:bookmarkStart w:id="0" w:name="_GoBack"/>
+      <w:bookmarkEnd w:id="0"/>
+      <w:r>
+        <w:rPr>
+          <w:b/>
+        </w:rPr>
+        <w:t xml:space="preserve">dows authentication is not enabled, please edit the connection string with </w:t>
+      </w:r>
+      <w:r>
+        <w:rPr>
+          <w:b/>
+        </w:rPr>
+        <w:t xml:space="preserve">your </w:t>
+      </w:r>
+      <w:r>
+        <w:rPr>
+          <w:b/>
+        </w:rPr>
+        <w:t xml:space="preserve">SQL </w:t>
+      </w:r>
+      <w:r>
+        <w:rPr>
+          <w:b/>
+        </w:rPr>
+        <w:t xml:space="preserve">server </w:t>
+      </w:r>
+      <w:r>
+        <w:rPr>
+          <w:b/>
+        </w:rPr>
+        <w:t>credentials.</w:t>
+      </w:r>
+    </w:p>
+    <w:p>
+      <w:pPr>
+        <w:pStyle w:val="ListParagraph"/>
         <w:rPr>
           <w:b/>
         </w:rPr>
@@ -709,7 +799,19 @@
         <w:t xml:space="preserve"> folder in project location.</w:t>
       </w:r>
       <w:r>
-        <w:t xml:space="preserve"> See below</w:t>
+        <w:t xml:space="preserve"> </w:t>
+      </w:r>
+      <w:r>
+        <w:t>I intentionally put some invalid currency codes</w:t>
+      </w:r>
+      <w:r>
+        <w:t xml:space="preserve"> in CSV</w:t>
+      </w:r>
+      <w:r>
+        <w:t xml:space="preserve">. </w:t>
+      </w:r>
+      <w:r>
+        <w:t>See below</w:t>
       </w:r>
     </w:p>
     <w:p>
@@ -726,6 +828,7 @@
           <w:noProof/>
           <w:lang w:eastAsia="en-GB"/>
         </w:rPr>
+        <w:lastRenderedPageBreak/>
         <w:drawing>
           <wp:inline distT="0" distB="0" distL="0" distR="0" wp14:anchorId="57365407" wp14:editId="5A4268F5">
             <wp:extent cx="3581900" cy="2267266"/>
@@ -783,7 +886,6 @@
         <w:rPr>
           <w:b/>
         </w:rPr>
-        <w:lastRenderedPageBreak/>
         <w:t>Test Results</w:t>
       </w:r>
     </w:p>
@@ -792,7 +894,13 @@
         <w:pStyle w:val="ListParagraph"/>
       </w:pPr>
       <w:r>
-        <w:t xml:space="preserve">This utility processes 10,000 rows within 4 minutes so 1 million rows will take approximately 6 hours to process. Since I used Excel </w:t>
+        <w:t xml:space="preserve">This utility processes 10,000 </w:t>
+      </w:r>
+      <w:r>
+        <w:t xml:space="preserve">excel </w:t>
+      </w:r>
+      <w:r>
+        <w:t xml:space="preserve">rows within 4 minutes so 1 million rows will take approximately 6 hours to process. Since I used Excel </w:t>
       </w:r>
       <w:proofErr w:type="spellStart"/>
       <w:r>
@@ -800,26 +908,80 @@
       </w:r>
       <w:proofErr w:type="spellEnd"/>
       <w:r>
-        <w:t xml:space="preserve"> to read the excel files, this isn’t great library to achieve best performance. Having said this CSV file import runs faster than excel import.</w:t>
-      </w:r>
-    </w:p>
-    <w:p>
-      <w:pPr>
-        <w:pStyle w:val="ListParagraph"/>
-      </w:pPr>
-    </w:p>
-    <w:p>
-      <w:pPr>
-        <w:pStyle w:val="ListParagraph"/>
-      </w:pPr>
-      <w:r>
-        <w:t xml:space="preserve">This was tested in </w:t>
-      </w:r>
-      <w:r>
-        <w:rPr>
-          <w:b/>
-        </w:rPr>
-        <w:t>AMD A10-6880K CUP - 8GB RAM - Win8.1 Pro</w:t>
+        <w:t xml:space="preserve"> to read the excel files, this isn’t great library to achieve best performance. Having said this CSV file import </w:t>
+      </w:r>
+      <w:r>
+        <w:t>is much</w:t>
+      </w:r>
+      <w:r>
+        <w:t xml:space="preserve"> faster than excel import.</w:t>
+      </w:r>
+    </w:p>
+    <w:p>
+      <w:pPr>
+        <w:pStyle w:val="ListParagraph"/>
+      </w:pPr>
+    </w:p>
+    <w:p>
+      <w:pPr>
+        <w:pStyle w:val="ListParagraph"/>
+      </w:pPr>
+      <w:r>
+        <w:t>These test results were</w:t>
+      </w:r>
+      <w:r>
+        <w:t xml:space="preserve"> </w:t>
+      </w:r>
+      <w:r>
+        <w:t>taken from this machine -</w:t>
+      </w:r>
+      <w:r>
+        <w:t xml:space="preserve"> </w:t>
+      </w:r>
+      <w:r>
+        <w:rPr>
+          <w:b/>
+        </w:rPr>
+        <w:t>AMD A10-6880K C</w:t>
+      </w:r>
+      <w:r>
+        <w:rPr>
+          <w:b/>
+        </w:rPr>
+        <w:t>P</w:t>
+      </w:r>
+      <w:r>
+        <w:rPr>
+          <w:b/>
+        </w:rPr>
+        <w:t>U</w:t>
+      </w:r>
+      <w:r>
+        <w:rPr>
+          <w:b/>
+        </w:rPr>
+        <w:t xml:space="preserve"> - 8GB RAM - Win8.1 </w:t>
+      </w:r>
+      <w:r>
+        <w:rPr>
+          <w:b/>
+        </w:rPr>
+        <w:t xml:space="preserve">64 bit </w:t>
+      </w:r>
+      <w:r>
+        <w:rPr>
+          <w:b/>
+        </w:rPr>
+        <w:t>Pro</w:t>
+      </w:r>
+      <w:r>
+        <w:rPr>
+          <w:b/>
+        </w:rPr>
+        <w:t xml:space="preserve"> </w:t>
+      </w:r>
+      <w:r>
+        <w:t>and performance may slightly vary on different machine.</w:t>
       </w:r>
     </w:p>
     <w:p>
@@ -857,7 +1019,6 @@
         <w:br w:type="page"/>
       </w:r>
     </w:p>
-    <w:p/>
     <w:sectPr>
       <w:pgSz w:w="11906" w:h="16838" w:code="9"/>
       <w:pgMar w:top="1440" w:right="1440" w:bottom="1440" w:left="1440" w:header="708" w:footer="708" w:gutter="0"/>

</xml_diff>